<commit_message>
nav bar section complete
</commit_message>
<xml_diff>
--- a/Assignment-2 requirement.docx
+++ b/Assignment-2 requirement.docx
@@ -12,6 +12,166 @@
       </w:pPr>
       <w:r>
         <w:t>medium device responsive is not mandatory.</w:t>
+      </w:r>
+    </w:p>
+    <w:p>
+      <w:pPr>
+        <w:pStyle w:val="ListParagraph"/>
+        <w:numPr>
+          <w:ilvl w:val="0"/>
+          <w:numId w:val="1"/>
+        </w:numPr>
+      </w:pPr>
+      <w:r>
+        <w:rPr>
+          <w:b/>
+          <w:color w:val="FF0000"/>
+        </w:rPr>
+        <w:t>nav bar</w:t>
+      </w:r>
+      <w:r>
+        <w:t xml:space="preserve">—same to same (for mobile it will be </w:t>
+      </w:r>
+      <w:r>
+        <w:rPr>
+          <w:b/>
+          <w:color w:val="FF0000"/>
+        </w:rPr>
+        <w:t>hamburger menu only nothing else</w:t>
+      </w:r>
+      <w:r>
+        <w:t xml:space="preserve"> )</w:t>
+      </w:r>
+    </w:p>
+    <w:p>
+      <w:pPr>
+        <w:pStyle w:val="ListParagraph"/>
+        <w:numPr>
+          <w:ilvl w:val="0"/>
+          <w:numId w:val="1"/>
+        </w:numPr>
+        <w:rPr>
+          <w:b/>
+          <w:color w:val="FF0000"/>
+        </w:rPr>
+      </w:pPr>
+      <w:r>
+        <w:rPr>
+          <w:b/>
+          <w:color w:val="FF0000"/>
+        </w:rPr>
+        <w:t>banner</w:t>
+      </w:r>
+      <w:r>
+        <w:t>----left hand title font change as shown in the figma----</w:t>
+      </w:r>
+      <w:r>
+        <w:rPr>
+          <w:b/>
+          <w:color w:val="FF0000"/>
+        </w:rPr>
+        <w:t>play icon need not shown</w:t>
+      </w:r>
+    </w:p>
+    <w:p>
+      <w:pPr>
+        <w:pStyle w:val="ListParagraph"/>
+        <w:numPr>
+          <w:ilvl w:val="0"/>
+          <w:numId w:val="1"/>
+        </w:numPr>
+        <w:rPr>
+          <w:b/>
+          <w:color w:val="FF0000"/>
+        </w:rPr>
+      </w:pPr>
+      <w:r>
+        <w:rPr>
+          <w:b/>
+          <w:color w:val="FF0000"/>
+        </w:rPr>
+        <w:t>change your habits—different color mandatory</w:t>
+      </w:r>
+    </w:p>
+    <w:p>
+      <w:pPr>
+        <w:pStyle w:val="ListParagraph"/>
+        <w:numPr>
+          <w:ilvl w:val="0"/>
+          <w:numId w:val="1"/>
+        </w:numPr>
+        <w:rPr>
+          <w:b/>
+          <w:color w:val="FF0000"/>
+        </w:rPr>
+      </w:pPr>
+      <w:r>
+        <w:rPr>
+          <w:b/>
+          <w:color w:val="FF0000"/>
+        </w:rPr>
+        <w:t>Run an Extra Mile Easily</w:t>
+      </w:r>
+      <w:r>
+        <w:rPr>
+          <w:b/>
+          <w:color w:val="FF0000"/>
+        </w:rPr>
+        <w:t>—</w:t>
+      </w:r>
+      <w:r>
+        <w:rPr>
+          <w:b/>
+          <w:color w:val="FF0000"/>
+        </w:rPr>
+        <w:t>shdow</w:t>
+      </w:r>
+    </w:p>
+    <w:p>
+      <w:pPr>
+        <w:pStyle w:val="ListParagraph"/>
+        <w:numPr>
+          <w:ilvl w:val="0"/>
+          <w:numId w:val="1"/>
+        </w:numPr>
+        <w:rPr>
+          <w:b/>
+          <w:color w:val="FF0000"/>
+        </w:rPr>
+      </w:pPr>
+      <w:r>
+        <w:rPr>
+          <w:b/>
+          <w:color w:val="FF0000"/>
+        </w:rPr>
+        <w:t>Training and exercise----optional</w:t>
+      </w:r>
+    </w:p>
+    <w:p>
+      <w:pPr>
+        <w:pStyle w:val="ListParagraph"/>
+        <w:numPr>
+          <w:ilvl w:val="0"/>
+          <w:numId w:val="1"/>
+        </w:numPr>
+      </w:pPr>
+      <w:r>
+        <w:t xml:space="preserve">meet our team </w:t>
+      </w:r>
+      <w:r>
+        <w:t>as usaul</w:t>
+      </w:r>
+    </w:p>
+    <w:p>
+      <w:pPr>
+        <w:pStyle w:val="ListParagraph"/>
+        <w:numPr>
+          <w:ilvl w:val="0"/>
+          <w:numId w:val="1"/>
+        </w:numPr>
+      </w:pPr>
+      <w:r>
+        <w:t>footer as usual</w:t>
       </w:r>
     </w:p>
     <w:sectPr>
@@ -280,6 +440,7 @@
   <w:style w:type="paragraph" w:default="1" w:styleId="Normal">
     <w:name w:val="Normal"/>
     <w:qFormat/>
+    <w:rsid w:val="001A1100"/>
   </w:style>
   <w:style w:type="character" w:default="1" w:styleId="DefaultParagraphFont">
     <w:name w:val="Default Paragraph Font"/>

</xml_diff>

<commit_message>
nav bar reposponsive complete
</commit_message>
<xml_diff>
--- a/Assignment-2 requirement.docx
+++ b/Assignment-2 requirement.docx
@@ -145,6 +145,26 @@
           <w:color w:val="FF0000"/>
         </w:rPr>
         <w:t>Training and exercise----optional</w:t>
+      </w:r>
+    </w:p>
+    <w:p>
+      <w:pPr>
+        <w:pStyle w:val="ListParagraph"/>
+        <w:numPr>
+          <w:ilvl w:val="0"/>
+          <w:numId w:val="1"/>
+        </w:numPr>
+        <w:rPr>
+          <w:b/>
+          <w:color w:val="FF0000"/>
+        </w:rPr>
+      </w:pPr>
+      <w:r>
+        <w:rPr>
+          <w:b/>
+          <w:color w:val="FF0000"/>
+        </w:rPr>
+        <w:t>challenge part----BMI calculator---</w:t>
       </w:r>
     </w:p>
     <w:p>

</xml_diff>